<commit_message>
Removed conflict line from GitClass file
</commit_message>
<xml_diff>
--- a/GitClass.docx
+++ b/GitClass.docx
@@ -8,19 +8,62 @@
           <w:lang w:val="hr-HR"/>
         </w:rPr>
       </w:pPr>
-      <w:r>
-        <w:rPr>
-          <w:lang w:val="hr-HR"/>
-        </w:rPr>
-        <w:t xml:space="preserve">Hello world </w:t>
+      <w:proofErr w:type="spellStart"/>
+      <w:r>
+        <w:rPr>
+          <w:lang w:val="hr-HR"/>
+        </w:rPr>
+        <w:t>Hello</w:t>
+      </w:r>
+      <w:proofErr w:type="spellEnd"/>
+      <w:r>
+        <w:rPr>
+          <w:lang w:val="hr-HR"/>
+        </w:rPr>
+        <w:t xml:space="preserve"> </w:t>
+      </w:r>
+      <w:proofErr w:type="spellStart"/>
+      <w:r>
+        <w:rPr>
+          <w:lang w:val="hr-HR"/>
+        </w:rPr>
+        <w:t>world</w:t>
+      </w:r>
+      <w:proofErr w:type="spellEnd"/>
+      <w:r>
+        <w:rPr>
+          <w:lang w:val="hr-HR"/>
+        </w:rPr>
+        <w:t xml:space="preserve"> </w:t>
       </w:r>
       <w:r>
         <w:rPr>
           <w:lang w:val="hr-HR"/>
         </w:rPr>
         <w:br/>
-        <w:t>Second line added</w:t>
-      </w:r>
+      </w:r>
+      <w:proofErr w:type="spellStart"/>
+      <w:r>
+        <w:rPr>
+          <w:lang w:val="hr-HR"/>
+        </w:rPr>
+        <w:t>Second</w:t>
+      </w:r>
+      <w:proofErr w:type="spellEnd"/>
+      <w:r>
+        <w:rPr>
+          <w:lang w:val="hr-HR"/>
+        </w:rPr>
+        <w:t xml:space="preserve"> line </w:t>
+      </w:r>
+      <w:proofErr w:type="spellStart"/>
+      <w:r>
+        <w:rPr>
+          <w:lang w:val="hr-HR"/>
+        </w:rPr>
+        <w:t>added</w:t>
+      </w:r>
+      <w:proofErr w:type="spellEnd"/>
     </w:p>
     <w:p>
       <w:pPr>
@@ -32,8 +75,16 @@
         <w:rPr>
           <w:lang w:val="hr-HR"/>
         </w:rPr>
-        <w:t>Third line added</w:t>
-      </w:r>
+        <w:t xml:space="preserve">Third line </w:t>
+      </w:r>
+      <w:proofErr w:type="spellStart"/>
+      <w:r>
+        <w:rPr>
+          <w:lang w:val="hr-HR"/>
+        </w:rPr>
+        <w:t>added</w:t>
+      </w:r>
+      <w:proofErr w:type="spellEnd"/>
     </w:p>
     <w:p>
       <w:pPr>
@@ -41,12 +92,35 @@
           <w:lang w:val="hr-HR"/>
         </w:rPr>
       </w:pPr>
-      <w:r>
-        <w:rPr>
-          <w:lang w:val="hr-HR"/>
-        </w:rPr>
-        <w:t>Fourth line added</w:t>
-      </w:r>
+      <w:proofErr w:type="spellStart"/>
+      <w:r>
+        <w:rPr>
+          <w:lang w:val="hr-HR"/>
+        </w:rPr>
+        <w:t>Fourth</w:t>
+      </w:r>
+      <w:proofErr w:type="spellEnd"/>
+      <w:r>
+        <w:rPr>
+          <w:lang w:val="hr-HR"/>
+        </w:rPr>
+        <w:t xml:space="preserve"> line </w:t>
+      </w:r>
+      <w:proofErr w:type="spellStart"/>
+      <w:r>
+        <w:rPr>
+          <w:lang w:val="hr-HR"/>
+        </w:rPr>
+        <w:t>added</w:t>
+      </w:r>
+      <w:proofErr w:type="spellEnd"/>
+    </w:p>
+    <w:p>
+      <w:pPr>
+        <w:rPr>
+          <w:lang w:val="hr-HR"/>
+        </w:rPr>
+      </w:pPr>
       <w:bookmarkStart w:id="0" w:name="_GoBack"/>
       <w:bookmarkEnd w:id="0"/>
     </w:p>

</xml_diff>